<commit_message>
Testing Commit in IntelliJ
</commit_message>
<xml_diff>
--- a/Quality Coding Checklist Day 2.docx
+++ b/Quality Coding Checklist Day 2.docx
@@ -37,16 +37,25 @@
       <w:r>
         <w:t xml:space="preserve">: </w:t>
       </w:r>
+      <w:r>
+        <w:t>8:00 PM</w:t>
+      </w:r>
     </w:p>
     <w:p>
       <w:r>
         <w:t xml:space="preserve">Total Time: </w:t>
       </w:r>
       <w:r>
-        <w:t xml:space="preserve">1 hour </w:t>
-      </w:r>
-      <w:r>
-        <w:t>53 Minutes</w:t>
+        <w:t>6</w:t>
+      </w:r>
+      <w:r>
+        <w:t xml:space="preserve"> hour </w:t>
+      </w:r>
+      <w:r>
+        <w:t>2</w:t>
+      </w:r>
+      <w:r>
+        <w:t>3 Minutes</w:t>
       </w:r>
     </w:p>
     <w:p>

</xml_diff>